<commit_message>
Installer & Doku + installationsanleitung
</commit_message>
<xml_diff>
--- a/Doc/Projekt Dokumentation Fabian Müller.docx
+++ b/Doc/Projekt Dokumentation Fabian Müller.docx
@@ -1660,34 +1660,10 @@
         <w:t>kennengelernt</w:t>
       </w:r>
       <w:r>
-        <w:t>, wie ein GUI-</w:t>
-      </w:r>
-      <w:proofErr w:type="spellStart"/>
-      <w:r>
-        <w:t>Designed</w:t>
-      </w:r>
-      <w:proofErr w:type="spellEnd"/>
-      <w:r>
-        <w:t xml:space="preserve"> sein soll</w:t>
+        <w:t>, wie ein GUI-Designed sein soll</w:t>
       </w:r>
       <w:r>
-        <w:t xml:space="preserve">, dass es einen User anspricht und einfach verständlich ist. Wichtig ist auch der Clean Code, dass der Code leicht verständlich für andere Programmierer erweiterbar ist. Zum Schluss lernten wir noch die wichtigste Arbeit eines Informatikers kennen, das </w:t>
-      </w:r>
-      <w:proofErr w:type="spellStart"/>
-      <w:r>
-        <w:t>Testing</w:t>
-      </w:r>
-      <w:proofErr w:type="spellEnd"/>
-      <w:r>
-        <w:t xml:space="preserve">. All unsere Neuerlernten Fähigkeiten durften wir zum Schluss in einem Projekt unter Beweis stellen. Das Thema war eine </w:t>
-      </w:r>
-      <w:proofErr w:type="spellStart"/>
-      <w:r>
-        <w:t>TravelingApp</w:t>
-      </w:r>
-      <w:proofErr w:type="spellEnd"/>
-      <w:r>
-        <w:t xml:space="preserve"> zu Programmieren mit genau vorgegebenen wüschen.</w:t>
+        <w:t>, dass es einen User anspricht und einfach verständlich ist. Wichtig ist auch der Clean Code, dass der Code leicht verständlich für andere Programmierer erweiterbar ist. Zum Schluss lernten wir noch die wichtigste Arbeit eines Informatikers kennen, das Testing. All unsere Neuerlernten Fähigkeiten durften wir zum Schluss in einem Projekt unter Beweis stellen. Das Thema war eine TravelingApp zu Programmieren mit genau vorgegebenen wüschen.</w:t>
       </w:r>
       <w:r>
         <w:t xml:space="preserve"> Zur Starthilfe bekamen wir eine API, welche alle Daten enthielt. Der ÜK-Leiter hat uns durch das Projekt begleitet und unterstützt.</w:t>
@@ -1705,15 +1681,7 @@
     </w:p>
     <w:p>
       <w:r>
-        <w:t xml:space="preserve">In diesem Dokument soll das Programm erläutert werden. Es werden alle Bekannten Mängel genannt, das Mockup des Programms abgebildet und beschrieben, die User Stories aufgelistet, ein Aktivitätsprogramm einer User Story abgebildet, das </w:t>
-      </w:r>
-      <w:proofErr w:type="spellStart"/>
-      <w:r>
-        <w:t>Testing</w:t>
-      </w:r>
-      <w:proofErr w:type="spellEnd"/>
-      <w:r>
-        <w:t xml:space="preserve"> behandelt und eine Installationsanleitung angegeben. Unsere schlussendliche Note des Projekts besteht aus 60% des Programms und 40% aus der Dokumentation.</w:t>
+        <w:t>In diesem Dokument soll das Programm erläutert werden. Es werden alle Bekannten Mängel genannt, das Mockup des Programms abgebildet und beschrieben, die User Stories aufgelistet, ein Aktivitätsprogramm einer User Story abgebildet, das Testing behandelt und eine Installationsanleitung angegeben. Unsere schlussendliche Note des Projekts besteht aus 60% des Programms und 40% aus der Dokumentation.</w:t>
       </w:r>
     </w:p>
     <w:p>
@@ -1738,23 +1706,7 @@
     </w:p>
     <w:p>
       <w:r>
-        <w:t xml:space="preserve">Der Eingefügte Pin auf der </w:t>
-      </w:r>
-      <w:proofErr w:type="spellStart"/>
-      <w:r>
-        <w:t>GMap</w:t>
-      </w:r>
-      <w:proofErr w:type="spellEnd"/>
-      <w:r>
-        <w:t xml:space="preserve"> </w:t>
-      </w:r>
-      <w:proofErr w:type="spellStart"/>
-      <w:r>
-        <w:t>verschindet</w:t>
-      </w:r>
-      <w:proofErr w:type="spellEnd"/>
-      <w:r>
-        <w:t>, sobald man scrollt. Der bleit vorhanden, wenn man nur die Kamera nur hin und her schiebt mit der Maus.</w:t>
+        <w:t>Der Eingefügte Pin auf der GMap verschindet, sobald man scrollt. Der bleit vorhanden, wenn man nur die Kamera nur hin und her schiebt mit der Maus.</w:t>
       </w:r>
     </w:p>
     <w:p>
@@ -1784,37 +1736,13 @@
     </w:p>
     <w:p>
       <w:r>
-        <w:t xml:space="preserve">Mein Motto beim Programm Mockup war, weniger ist mehr. Ich wollte das Programm übersichtlich und einfach halten. Dies hat mehrere Vorteile, es ist einfacher für den User kennenzulernen und zu verstehen, aber es ist auch weniger Arbeit für den Entwickler. Unten sind die Mockups der </w:t>
-      </w:r>
-      <w:proofErr w:type="spellStart"/>
-      <w:r>
-        <w:t>Prio</w:t>
-      </w:r>
-      <w:proofErr w:type="spellEnd"/>
-      <w:r>
-        <w:t xml:space="preserve"> 1 User Stories gezeigt,</w:t>
+        <w:t>Mein Motto beim Programm Mockup war, weniger ist mehr. Ich wollte das Programm übersichtlich und einfach halten. Dies hat mehrere Vorteile, es ist einfacher für den User kennenzulernen und zu verstehen, aber es ist auch weniger Arbeit für den Entwickler. Unten sind die Mockups der Prio 1 User Stories gezeigt,</w:t>
       </w:r>
       <w:r>
-        <w:t xml:space="preserve"> sie haben sie während des Projekt noch verändert, da weitere Funktionen von </w:t>
-      </w:r>
-      <w:proofErr w:type="spellStart"/>
-      <w:r>
-        <w:t>Prio</w:t>
-      </w:r>
-      <w:proofErr w:type="spellEnd"/>
-      <w:r>
-        <w:t xml:space="preserve"> 2 und 3 Stories hinzugekommen sind. </w:t>
+        <w:t xml:space="preserve"> sie haben sie während des Projekt noch verändert, da weitere Funktionen von Prio 2 und 3 Stories hinzugekommen sind. </w:t>
       </w:r>
       <w:r>
-        <w:t xml:space="preserve">Das Mockup hat 2 grundsätzliche Dinge festgelegt. Ich wollte oben eine </w:t>
-      </w:r>
-      <w:proofErr w:type="spellStart"/>
-      <w:r>
-        <w:t>Menübar</w:t>
-      </w:r>
-      <w:proofErr w:type="spellEnd"/>
-      <w:r>
-        <w:t xml:space="preserve"> mit den Tabs und unten immer ein Fenster mit der Anwendung. Das Grundgerüst konnte ich beibehalten.</w:t>
+        <w:t>Das Mockup hat 2 grundsätzliche Dinge festgelegt. Ich wollte oben eine Menübar mit den Tabs und unten immer ein Fenster mit der Anwendung. Das Grundgerüst konnte ich beibehalten.</w:t>
       </w:r>
     </w:p>
     <w:p>
@@ -2567,15 +2495,7 @@
     </w:p>
     <w:p>
       <w:r>
-        <w:t xml:space="preserve">Das untenstehende </w:t>
-      </w:r>
-      <w:proofErr w:type="spellStart"/>
-      <w:r>
-        <w:t>Aktivitätsprogamm</w:t>
-      </w:r>
-      <w:proofErr w:type="spellEnd"/>
-      <w:r>
-        <w:t xml:space="preserve"> beschreibt den Ablauf der User Story Verbindungen suchen. Vom User werden die Abfahrt- und Zielstation eingegeben und er erwarten danach die kürzesten Verbindungen zwischen diesen Orten zu erhalten.</w:t>
+        <w:t>Das untenstehende Aktivitätsprogamm beschreibt den Ablauf der User Story Verbindungen suchen. Vom User werden die Abfahrt- und Zielstation eingegeben und er erwarten danach die kürzesten Verbindungen zwischen diesen Orten zu erhalten.</w:t>
       </w:r>
     </w:p>
     <w:p>
@@ -2722,21 +2642,12 @@
                 <w:bCs/>
               </w:rPr>
             </w:pPr>
-            <w:proofErr w:type="spellStart"/>
             <w:r>
               <w:rPr>
                 <w:b/>
                 <w:bCs/>
               </w:rPr>
-              <w:t>Erw</w:t>
-            </w:r>
-            <w:proofErr w:type="spellEnd"/>
-            <w:r>
-              <w:rPr>
-                <w:b/>
-                <w:bCs/>
-              </w:rPr>
-              <w:t>. Resultat</w:t>
+              <w:t>Erw. Resultat</w:t>
             </w:r>
           </w:p>
         </w:tc>
@@ -2794,15 +2705,7 @@
           </w:tcPr>
           <w:p>
             <w:r>
-              <w:t xml:space="preserve">Das Programm </w:t>
-            </w:r>
-            <w:proofErr w:type="spellStart"/>
-            <w:r>
-              <w:t>MyTransportApp</w:t>
-            </w:r>
-            <w:proofErr w:type="spellEnd"/>
-            <w:r>
-              <w:t xml:space="preserve"> öffnets sich und zeigt die Verbindungen-Seite.</w:t>
+              <w:t>Das Programm MyTransportApp öffnets sich und zeigt die Verbindungen-Seite.</w:t>
             </w:r>
           </w:p>
         </w:tc>
@@ -2915,15 +2818,7 @@
           </w:tcPr>
           <w:p>
             <w:r>
-              <w:t>Im Nach-Textfeld «</w:t>
-            </w:r>
-            <w:proofErr w:type="spellStart"/>
-            <w:r>
-              <w:t>Ber</w:t>
-            </w:r>
-            <w:proofErr w:type="spellEnd"/>
-            <w:r>
-              <w:t>» eingeben und Combobox öffnen.</w:t>
+              <w:t>Im Nach-Textfeld «Ber» eingeben und Combobox öffnen.</w:t>
             </w:r>
           </w:p>
         </w:tc>
@@ -2939,15 +2834,7 @@
               <w:t>v</w:t>
             </w:r>
             <w:r>
-              <w:t>orschläge für «</w:t>
-            </w:r>
-            <w:proofErr w:type="spellStart"/>
-            <w:r>
-              <w:t>Ber</w:t>
-            </w:r>
-            <w:proofErr w:type="spellEnd"/>
-            <w:r>
-              <w:t>» geben.</w:t>
+              <w:t>orschläge für «Ber» geben.</w:t>
             </w:r>
           </w:p>
         </w:tc>
@@ -3111,15 +2998,7 @@
           </w:tcPr>
           <w:p>
             <w:r>
-              <w:t xml:space="preserve">Es werden 4 Resultate in der </w:t>
-            </w:r>
-            <w:proofErr w:type="spellStart"/>
-            <w:r>
-              <w:t>DataGridView</w:t>
-            </w:r>
-            <w:proofErr w:type="spellEnd"/>
-            <w:r>
-              <w:t xml:space="preserve"> von Verbindungen von Luzern nach Bern ausgegeben. Jedes Resultat hat eine Abfahrts- und Ankunftszeit, wie eine Gleisangabe.</w:t>
+              <w:t>Es werden 4 Resultate in der DataGridView von Verbindungen von Luzern nach Bern ausgegeben. Jedes Resultat hat eine Abfahrts- und Ankunftszeit, wie eine Gleisangabe.</w:t>
             </w:r>
           </w:p>
         </w:tc>
@@ -3150,15 +3029,7 @@
           </w:tcPr>
           <w:p>
             <w:r>
-              <w:t xml:space="preserve">Die oberste </w:t>
-            </w:r>
-            <w:proofErr w:type="spellStart"/>
-            <w:r>
-              <w:t>Datagridreihe</w:t>
-            </w:r>
-            <w:proofErr w:type="spellEnd"/>
-            <w:r>
-              <w:t xml:space="preserve"> auswählen unter dem Head.</w:t>
+              <w:t>Die oberste Datagridreihe auswählen unter dem Head.</w:t>
             </w:r>
           </w:p>
         </w:tc>
@@ -3168,15 +3039,7 @@
           </w:tcPr>
           <w:p>
             <w:r>
-              <w:t xml:space="preserve">Die ganze </w:t>
-            </w:r>
-            <w:proofErr w:type="spellStart"/>
-            <w:r>
-              <w:t>Datagridreihe</w:t>
-            </w:r>
-            <w:proofErr w:type="spellEnd"/>
-            <w:r>
-              <w:t xml:space="preserve"> wird blau markiert.</w:t>
+              <w:t>Die ganze Datagridreihe wird blau markiert.</w:t>
             </w:r>
           </w:p>
         </w:tc>
@@ -3217,15 +3080,7 @@
           </w:tcPr>
           <w:p>
             <w:r>
-              <w:t xml:space="preserve">Es öffnet sich ein E-Mail-Tool und schreibt in eine E-Mail die Angaben der ausgewählten </w:t>
-            </w:r>
-            <w:proofErr w:type="spellStart"/>
-            <w:r>
-              <w:t>DatagridReihe</w:t>
-            </w:r>
-            <w:proofErr w:type="spellEnd"/>
-            <w:r>
-              <w:t>.</w:t>
+              <w:t>Es öffnet sich ein E-Mail-Tool und schreibt in eine E-Mail die Angaben der ausgewählten DatagridReihe.</w:t>
             </w:r>
           </w:p>
         </w:tc>
@@ -3256,15 +3111,7 @@
           </w:tcPr>
           <w:p>
             <w:r>
-              <w:t xml:space="preserve">Doppelklick auf die oberste </w:t>
-            </w:r>
-            <w:proofErr w:type="spellStart"/>
-            <w:r>
-              <w:t>DatagridReihe</w:t>
-            </w:r>
-            <w:proofErr w:type="spellEnd"/>
-            <w:r>
-              <w:t>.</w:t>
+              <w:t>Doppelklick auf die oberste DatagridReihe.</w:t>
             </w:r>
           </w:p>
         </w:tc>
@@ -3370,21 +3217,12 @@
                 <w:bCs/>
               </w:rPr>
             </w:pPr>
-            <w:proofErr w:type="spellStart"/>
             <w:r>
               <w:rPr>
                 <w:b/>
                 <w:bCs/>
               </w:rPr>
-              <w:t>Erw</w:t>
-            </w:r>
-            <w:proofErr w:type="spellEnd"/>
-            <w:r>
-              <w:rPr>
-                <w:b/>
-                <w:bCs/>
-              </w:rPr>
-              <w:t>. Resultat</w:t>
+              <w:t>Erw. Resultat</w:t>
             </w:r>
           </w:p>
         </w:tc>
@@ -3439,15 +3277,7 @@
           </w:tcPr>
           <w:p>
             <w:r>
-              <w:t xml:space="preserve">Das Programm </w:t>
-            </w:r>
-            <w:proofErr w:type="spellStart"/>
-            <w:r>
-              <w:t>MyTransportApp</w:t>
-            </w:r>
-            <w:proofErr w:type="spellEnd"/>
-            <w:r>
-              <w:t xml:space="preserve"> öffnets sich und zeigt die Verbindungen-Seite.</w:t>
+              <w:t>Das Programm MyTransportApp öffnets sich und zeigt die Verbindungen-Seite.</w:t>
             </w:r>
           </w:p>
         </w:tc>
@@ -3485,15 +3315,7 @@
           </w:tcPr>
           <w:p>
             <w:r>
-              <w:t xml:space="preserve">Das Programm öffnet die Abfahrtstafel </w:t>
-            </w:r>
-            <w:proofErr w:type="spellStart"/>
-            <w:r>
-              <w:t>form</w:t>
-            </w:r>
-            <w:proofErr w:type="spellEnd"/>
-            <w:r>
-              <w:t>.</w:t>
+              <w:t>Das Programm öffnet die Abfahrtstafel form.</w:t>
             </w:r>
           </w:p>
         </w:tc>
@@ -3569,23 +3391,7 @@
           </w:tcPr>
           <w:p>
             <w:r>
-              <w:t xml:space="preserve">Es erscheinen im </w:t>
-            </w:r>
-            <w:proofErr w:type="spellStart"/>
-            <w:r>
-              <w:t>Datagridview</w:t>
-            </w:r>
-            <w:proofErr w:type="spellEnd"/>
-            <w:r>
-              <w:t xml:space="preserve"> alle ausgehenden Verbindungen mit Nach, </w:t>
-            </w:r>
-            <w:proofErr w:type="spellStart"/>
-            <w:r>
-              <w:t>Nr</w:t>
-            </w:r>
-            <w:proofErr w:type="spellEnd"/>
-            <w:r>
-              <w:t xml:space="preserve"> und Name.</w:t>
+              <w:t>Es erscheinen im Datagridview alle ausgehenden Verbindungen mit Nach, Nr und Name.</w:t>
             </w:r>
           </w:p>
         </w:tc>
@@ -3686,21 +3492,12 @@
                 <w:bCs/>
               </w:rPr>
             </w:pPr>
-            <w:proofErr w:type="spellStart"/>
             <w:r>
               <w:rPr>
                 <w:b/>
                 <w:bCs/>
               </w:rPr>
-              <w:t>Erw</w:t>
-            </w:r>
-            <w:proofErr w:type="spellEnd"/>
-            <w:r>
-              <w:rPr>
-                <w:b/>
-                <w:bCs/>
-              </w:rPr>
-              <w:t>. Resultat</w:t>
+              <w:t>Erw. Resultat</w:t>
             </w:r>
           </w:p>
         </w:tc>
@@ -3755,15 +3552,7 @@
           </w:tcPr>
           <w:p>
             <w:r>
-              <w:t xml:space="preserve">Das Programm </w:t>
-            </w:r>
-            <w:proofErr w:type="spellStart"/>
-            <w:r>
-              <w:t>MyTransportApp</w:t>
-            </w:r>
-            <w:proofErr w:type="spellEnd"/>
-            <w:r>
-              <w:t xml:space="preserve"> öffnets sich und zeigt die Verbindungen-Seite.</w:t>
+              <w:t>Das Programm MyTransportApp öffnets sich und zeigt die Verbindungen-Seite.</w:t>
             </w:r>
           </w:p>
         </w:tc>
@@ -3829,15 +3618,7 @@
           </w:tcPr>
           <w:p>
             <w:r>
-              <w:t xml:space="preserve">«Luzern» in die </w:t>
-            </w:r>
-            <w:proofErr w:type="spellStart"/>
-            <w:r>
-              <w:t>Textbox</w:t>
-            </w:r>
-            <w:proofErr w:type="spellEnd"/>
-            <w:r>
-              <w:t xml:space="preserve"> eingeben.</w:t>
+              <w:t>«Luzern» in die Textbox eingeben.</w:t>
             </w:r>
           </w:p>
         </w:tc>
@@ -3847,15 +3628,7 @@
           </w:tcPr>
           <w:p>
             <w:r>
-              <w:t xml:space="preserve">Es wird flüssig «Luzern» in die </w:t>
-            </w:r>
-            <w:proofErr w:type="spellStart"/>
-            <w:r>
-              <w:t>Textbox</w:t>
-            </w:r>
-            <w:proofErr w:type="spellEnd"/>
-            <w:r>
-              <w:t xml:space="preserve"> eingegeben.</w:t>
+              <w:t>Es wird flüssig «Luzern» in die Textbox eingegeben.</w:t>
             </w:r>
           </w:p>
         </w:tc>
@@ -3893,15 +3666,7 @@
           </w:tcPr>
           <w:p>
             <w:r>
-              <w:t xml:space="preserve">Im </w:t>
-            </w:r>
-            <w:proofErr w:type="spellStart"/>
-            <w:r>
-              <w:t>GMap</w:t>
-            </w:r>
-            <w:proofErr w:type="spellEnd"/>
-            <w:r>
-              <w:t>-Fenster erscheint eine Karte, welche Luzern zeigt und dies mit einem grünen Pin markiert.</w:t>
+              <w:t>Im GMap-Fenster erscheint eine Karte, welche Luzern zeigt und dies mit einem grünen Pin markiert.</w:t>
             </w:r>
           </w:p>
         </w:tc>
@@ -3997,21 +3762,12 @@
                 <w:bCs/>
               </w:rPr>
             </w:pPr>
-            <w:proofErr w:type="spellStart"/>
             <w:r>
               <w:rPr>
                 <w:b/>
                 <w:bCs/>
               </w:rPr>
-              <w:t>Erw</w:t>
-            </w:r>
-            <w:proofErr w:type="spellEnd"/>
-            <w:r>
-              <w:rPr>
-                <w:b/>
-                <w:bCs/>
-              </w:rPr>
-              <w:t>. Resultat</w:t>
+              <w:t>Erw. Resultat</w:t>
             </w:r>
           </w:p>
         </w:tc>
@@ -4066,15 +3822,7 @@
           </w:tcPr>
           <w:p>
             <w:r>
-              <w:t xml:space="preserve">Das Programm </w:t>
-            </w:r>
-            <w:proofErr w:type="spellStart"/>
-            <w:r>
-              <w:t>MyTransportApp</w:t>
-            </w:r>
-            <w:proofErr w:type="spellEnd"/>
-            <w:r>
-              <w:t xml:space="preserve"> öffnets sich und zeigt die Verbindungen-Seite.</w:t>
+              <w:t>Das Programm MyTransportApp öffnets sich und zeigt die Verbindungen-Seite.</w:t>
             </w:r>
           </w:p>
         </w:tc>
@@ -4102,15 +3850,7 @@
           </w:tcPr>
           <w:p>
             <w:r>
-              <w:t xml:space="preserve">Den Button </w:t>
-            </w:r>
-            <w:proofErr w:type="spellStart"/>
-            <w:r>
-              <w:t>Nächstestation</w:t>
-            </w:r>
-            <w:proofErr w:type="spellEnd"/>
-            <w:r>
-              <w:t xml:space="preserve"> betätigen.</w:t>
+              <w:t>Den Button Nächstestation betätigen.</w:t>
             </w:r>
           </w:p>
         </w:tc>
@@ -4161,15 +3901,7 @@
           </w:tcPr>
           <w:p>
             <w:r>
-              <w:t xml:space="preserve">Im </w:t>
-            </w:r>
-            <w:proofErr w:type="spellStart"/>
-            <w:r>
-              <w:t>Datagridview</w:t>
-            </w:r>
-            <w:proofErr w:type="spellEnd"/>
-            <w:r>
-              <w:t xml:space="preserve"> erscheinen 5 Stationen mit Namen und der Distanz.</w:t>
+              <w:t>Im Datagridview erscheinen 5 Stationen mit Namen und der Distanz.</w:t>
             </w:r>
           </w:p>
         </w:tc>
@@ -4285,53 +4017,35 @@
                 <w:bCs/>
               </w:rPr>
             </w:pPr>
-            <w:proofErr w:type="spellStart"/>
             <w:r>
               <w:rPr>
                 <w:b/>
                 <w:bCs/>
               </w:rPr>
-              <w:t>Erw</w:t>
-            </w:r>
-            <w:proofErr w:type="spellEnd"/>
-            <w:r>
+              <w:t>Erw. Resultat</w:t>
+            </w:r>
+          </w:p>
+        </w:tc>
+        <w:tc>
+          <w:tcPr>
+            <w:tcW w:w="2056" w:type="dxa"/>
+            <w:shd w:val="clear" w:color="auto" w:fill="E7E6E6" w:themeFill="background2"/>
+          </w:tcPr>
+          <w:p>
+            <w:pPr>
+              <w:jc w:val="center"/>
               <w:rPr>
                 <w:b/>
                 <w:bCs/>
               </w:rPr>
-              <w:t>. Resultat</w:t>
-            </w:r>
-          </w:p>
-        </w:tc>
-        <w:tc>
-          <w:tcPr>
-            <w:tcW w:w="2056" w:type="dxa"/>
-            <w:shd w:val="clear" w:color="auto" w:fill="E7E6E6" w:themeFill="background2"/>
-          </w:tcPr>
-          <w:p>
-            <w:pPr>
-              <w:jc w:val="center"/>
+            </w:pPr>
+            <w:r>
               <w:rPr>
                 <w:b/>
                 <w:bCs/>
               </w:rPr>
-            </w:pPr>
-            <w:r>
-              <w:rPr>
-                <w:b/>
-                <w:bCs/>
-              </w:rPr>
-              <w:t xml:space="preserve">Abw. </w:t>
-            </w:r>
-            <w:proofErr w:type="spellStart"/>
-            <w:r>
-              <w:rPr>
-                <w:b/>
-                <w:bCs/>
-              </w:rPr>
-              <w:t>Result</w:t>
-            </w:r>
-            <w:proofErr w:type="spellEnd"/>
+              <w:t>Abw. Result</w:t>
+            </w:r>
           </w:p>
         </w:tc>
         <w:tc>
@@ -4388,15 +4102,7 @@
           </w:tcPr>
           <w:p>
             <w:r>
-              <w:t xml:space="preserve">Das Programm </w:t>
-            </w:r>
-            <w:proofErr w:type="spellStart"/>
-            <w:r>
-              <w:t>MyTransportApp</w:t>
-            </w:r>
-            <w:proofErr w:type="spellEnd"/>
-            <w:r>
-              <w:t xml:space="preserve"> öffnets sich und zeigt die Verbindungen-Seite.</w:t>
+              <w:t>Das Programm MyTransportApp öffnets sich und zeigt die Verbindungen-Seite.</w:t>
             </w:r>
           </w:p>
         </w:tc>
@@ -4560,15 +4266,7 @@
           </w:tcPr>
           <w:p>
             <w:r>
-              <w:t>Im Nach-Textfeld «</w:t>
-            </w:r>
-            <w:proofErr w:type="spellStart"/>
-            <w:r>
-              <w:t>Ber</w:t>
-            </w:r>
-            <w:proofErr w:type="spellEnd"/>
-            <w:r>
-              <w:t>» eingeben und Combobox öffnen.</w:t>
+              <w:t>Im Nach-Textfeld «Ber» eingeben und Combobox öffnen.</w:t>
             </w:r>
           </w:p>
         </w:tc>
@@ -4578,15 +4276,7 @@
           </w:tcPr>
           <w:p>
             <w:r>
-              <w:t>In der Combobox werden Stationsvorschläge für «</w:t>
-            </w:r>
-            <w:proofErr w:type="spellStart"/>
-            <w:r>
-              <w:t>Ber</w:t>
-            </w:r>
-            <w:proofErr w:type="spellEnd"/>
-            <w:r>
-              <w:t>» geben.</w:t>
+              <w:t>In der Combobox werden Stationsvorschläge für «Ber» geben.</w:t>
             </w:r>
           </w:p>
         </w:tc>
@@ -4818,15 +4508,7 @@
           </w:tcPr>
           <w:p>
             <w:r>
-              <w:t xml:space="preserve">Es werden 4 Resultate in der </w:t>
-            </w:r>
-            <w:proofErr w:type="spellStart"/>
-            <w:r>
-              <w:t>DataGridView</w:t>
-            </w:r>
-            <w:proofErr w:type="spellEnd"/>
-            <w:r>
-              <w:t xml:space="preserve"> von Verbindungen von Luzern nach Bern ausgegeben. Jedes Resultat hat eine Abfahrts- und Ankunftszeit, wie eine Gleisangabe.</w:t>
+              <w:t>Es werden 4 Resultate in der DataGridView von Verbindungen von Luzern nach Bern ausgegeben. Jedes Resultat hat eine Abfahrts- und Ankunftszeit, wie eine Gleisangabe.</w:t>
             </w:r>
           </w:p>
         </w:tc>
@@ -4874,15 +4556,7 @@
           </w:tcPr>
           <w:p>
             <w:r>
-              <w:t xml:space="preserve">Die oberste </w:t>
-            </w:r>
-            <w:proofErr w:type="spellStart"/>
-            <w:r>
-              <w:t>Datagridreihe</w:t>
-            </w:r>
-            <w:proofErr w:type="spellEnd"/>
-            <w:r>
-              <w:t xml:space="preserve"> unter dem Head</w:t>
+              <w:t>Die oberste Datagridreihe unter dem Head</w:t>
             </w:r>
             <w:r>
               <w:t xml:space="preserve"> auswählen</w:t>
@@ -4898,15 +4572,7 @@
           </w:tcPr>
           <w:p>
             <w:r>
-              <w:t xml:space="preserve">Die ganze </w:t>
-            </w:r>
-            <w:proofErr w:type="spellStart"/>
-            <w:r>
-              <w:t>Datagridreihe</w:t>
-            </w:r>
-            <w:proofErr w:type="spellEnd"/>
-            <w:r>
-              <w:t xml:space="preserve"> wird blau markiert.</w:t>
+              <w:t>Die ganze Datagridreihe wird blau markiert.</w:t>
             </w:r>
           </w:p>
         </w:tc>
@@ -4964,15 +4630,7 @@
           </w:tcPr>
           <w:p>
             <w:r>
-              <w:t xml:space="preserve">Es öffnet sich ein E-Mail-Tool und schreibt in eine E-Mail die Angaben der ausgewählten </w:t>
-            </w:r>
-            <w:proofErr w:type="spellStart"/>
-            <w:r>
-              <w:t>DatagridReihe</w:t>
-            </w:r>
-            <w:proofErr w:type="spellEnd"/>
-            <w:r>
-              <w:t>.</w:t>
+              <w:t>Es öffnet sich ein E-Mail-Tool und schreibt in eine E-Mail die Angaben der ausgewählten DatagridReihe.</w:t>
             </w:r>
           </w:p>
         </w:tc>
@@ -5020,15 +4678,7 @@
           </w:tcPr>
           <w:p>
             <w:r>
-              <w:t xml:space="preserve">Doppelklick auf die oberste </w:t>
-            </w:r>
-            <w:proofErr w:type="spellStart"/>
-            <w:r>
-              <w:t>DatagridReihe</w:t>
-            </w:r>
-            <w:proofErr w:type="spellEnd"/>
-            <w:r>
-              <w:t>.</w:t>
+              <w:t>Doppelklick auf die oberste DatagridReihe.</w:t>
             </w:r>
           </w:p>
         </w:tc>
@@ -5051,15 +4701,7 @@
               <w:t>Beim Computer kommt die Meldung, 1 Seite wird gedruckt. Es wird jedoch nichts gedruckt.</w:t>
             </w:r>
             <w:r>
-              <w:t xml:space="preserve"> Jedoch wird eine neue </w:t>
-            </w:r>
-            <w:proofErr w:type="spellStart"/>
-            <w:r>
-              <w:t>OneNoteSeite</w:t>
-            </w:r>
-            <w:proofErr w:type="spellEnd"/>
-            <w:r>
-              <w:t xml:space="preserve"> mit dem String generiert.</w:t>
+              <w:t xml:space="preserve"> Jedoch wird eine neue OneNoteSeite mit dem String generiert.</w:t>
             </w:r>
           </w:p>
         </w:tc>
@@ -5173,21 +4815,12 @@
                 <w:bCs/>
               </w:rPr>
             </w:pPr>
-            <w:proofErr w:type="spellStart"/>
             <w:r>
               <w:rPr>
                 <w:b/>
                 <w:bCs/>
               </w:rPr>
-              <w:t>Erw</w:t>
-            </w:r>
-            <w:proofErr w:type="spellEnd"/>
-            <w:r>
-              <w:rPr>
-                <w:b/>
-                <w:bCs/>
-              </w:rPr>
-              <w:t>. Resultat</w:t>
+              <w:t>Erw. Resultat</w:t>
             </w:r>
           </w:p>
         </w:tc>
@@ -5264,15 +4897,7 @@
           </w:tcPr>
           <w:p>
             <w:r>
-              <w:t xml:space="preserve">Das Programm </w:t>
-            </w:r>
-            <w:proofErr w:type="spellStart"/>
-            <w:r>
-              <w:t>MyTransportApp</w:t>
-            </w:r>
-            <w:proofErr w:type="spellEnd"/>
-            <w:r>
-              <w:t xml:space="preserve"> öffnets sich und zeigt die Verbindungen-Seite.</w:t>
+              <w:t>Das Programm MyTransportApp öffnets sich und zeigt die Verbindungen-Seite.</w:t>
             </w:r>
           </w:p>
         </w:tc>
@@ -5388,15 +5013,7 @@
           </w:tcPr>
           <w:p>
             <w:r>
-              <w:t xml:space="preserve">Im </w:t>
-            </w:r>
-            <w:proofErr w:type="spellStart"/>
-            <w:r>
-              <w:t>Datagridview</w:t>
-            </w:r>
-            <w:proofErr w:type="spellEnd"/>
-            <w:r>
-              <w:t xml:space="preserve"> erscheinen 5 Stationen mit Namen und der Distanz.</w:t>
+              <w:t>Im Datagridview erscheinen 5 Stationen mit Namen und der Distanz.</w:t>
             </w:r>
           </w:p>
         </w:tc>
@@ -5510,21 +5127,12 @@
                 <w:bCs/>
               </w:rPr>
             </w:pPr>
-            <w:proofErr w:type="spellStart"/>
             <w:r>
               <w:rPr>
                 <w:b/>
                 <w:bCs/>
               </w:rPr>
-              <w:t>Erw</w:t>
-            </w:r>
-            <w:proofErr w:type="spellEnd"/>
-            <w:r>
-              <w:rPr>
-                <w:b/>
-                <w:bCs/>
-              </w:rPr>
-              <w:t>. Resultat</w:t>
+              <w:t>Erw. Resultat</w:t>
             </w:r>
           </w:p>
         </w:tc>
@@ -5601,15 +5209,7 @@
           </w:tcPr>
           <w:p>
             <w:r>
-              <w:t xml:space="preserve">Das Programm </w:t>
-            </w:r>
-            <w:proofErr w:type="spellStart"/>
-            <w:r>
-              <w:t>MyTransportApp</w:t>
-            </w:r>
-            <w:proofErr w:type="spellEnd"/>
-            <w:r>
-              <w:t xml:space="preserve"> öffnets sich und zeigt die Verbindungen-Seite.</w:t>
+              <w:t>Das Programm MyTransportApp öffnets sich und zeigt die Verbindungen-Seite.</w:t>
             </w:r>
           </w:p>
         </w:tc>
@@ -5709,15 +5309,7 @@
           </w:tcPr>
           <w:p>
             <w:r>
-              <w:t xml:space="preserve">«Luzern» in die </w:t>
-            </w:r>
-            <w:proofErr w:type="spellStart"/>
-            <w:r>
-              <w:t>Textbox</w:t>
-            </w:r>
-            <w:proofErr w:type="spellEnd"/>
-            <w:r>
-              <w:t xml:space="preserve"> eingeben.</w:t>
+              <w:t>«Luzern» in die Textbox eingeben.</w:t>
             </w:r>
           </w:p>
         </w:tc>
@@ -5727,15 +5319,7 @@
           </w:tcPr>
           <w:p>
             <w:r>
-              <w:t xml:space="preserve">Es wird flüssig «Luzern» in die </w:t>
-            </w:r>
-            <w:proofErr w:type="spellStart"/>
-            <w:r>
-              <w:t>Textbox</w:t>
-            </w:r>
-            <w:proofErr w:type="spellEnd"/>
-            <w:r>
-              <w:t xml:space="preserve"> eingegeben.</w:t>
+              <w:t>Es wird flüssig «Luzern» in die Textbox eingegeben.</w:t>
             </w:r>
           </w:p>
         </w:tc>
@@ -5790,15 +5374,7 @@
           </w:tcPr>
           <w:p>
             <w:r>
-              <w:t xml:space="preserve">Im </w:t>
-            </w:r>
-            <w:proofErr w:type="spellStart"/>
-            <w:r>
-              <w:t>GMap</w:t>
-            </w:r>
-            <w:proofErr w:type="spellEnd"/>
-            <w:r>
-              <w:t>-Fenster erscheint eine Karte, welche Luzern zeigt und dies mit einem grünen Pin markiert.</w:t>
+              <w:t>Im GMap-Fenster erscheint eine Karte, welche Luzern zeigt und dies mit einem grünen Pin markiert.</w:t>
             </w:r>
           </w:p>
         </w:tc>
@@ -5916,21 +5492,12 @@
                 <w:bCs/>
               </w:rPr>
             </w:pPr>
-            <w:proofErr w:type="spellStart"/>
             <w:r>
               <w:rPr>
                 <w:b/>
                 <w:bCs/>
               </w:rPr>
-              <w:t>Erw</w:t>
-            </w:r>
-            <w:proofErr w:type="spellEnd"/>
-            <w:r>
-              <w:rPr>
-                <w:b/>
-                <w:bCs/>
-              </w:rPr>
-              <w:t>. Resultat</w:t>
+              <w:t>Erw. Resultat</w:t>
             </w:r>
           </w:p>
         </w:tc>
@@ -6007,15 +5574,7 @@
           </w:tcPr>
           <w:p>
             <w:r>
-              <w:t xml:space="preserve">Das Programm </w:t>
-            </w:r>
-            <w:proofErr w:type="spellStart"/>
-            <w:r>
-              <w:t>MyTransportApp</w:t>
-            </w:r>
-            <w:proofErr w:type="spellEnd"/>
-            <w:r>
-              <w:t xml:space="preserve"> öffnets sich und zeigt die Verbindungen-Seite.</w:t>
+              <w:t>Das Programm MyTransportApp öffnets sich und zeigt die Verbindungen-Seite.</w:t>
             </w:r>
           </w:p>
         </w:tc>
@@ -6131,15 +5690,7 @@
           </w:tcPr>
           <w:p>
             <w:r>
-              <w:t xml:space="preserve">Im </w:t>
-            </w:r>
-            <w:proofErr w:type="spellStart"/>
-            <w:r>
-              <w:t>Datagridview</w:t>
-            </w:r>
-            <w:proofErr w:type="spellEnd"/>
-            <w:r>
-              <w:t xml:space="preserve"> erscheinen 5 Stationen mit Namen und der Distanz.</w:t>
+              <w:t>Im Datagridview erscheinen 5 Stationen mit Namen und der Distanz.</w:t>
             </w:r>
           </w:p>
         </w:tc>
@@ -6187,29 +5738,348 @@
     </w:p>
     <w:p>
       <w:r>
-        <w:t xml:space="preserve">-Downloaden sie den Release-Ordner des Programms von </w:t>
+        <w:t>-</w:t>
       </w:r>
-      <w:proofErr w:type="spellStart"/>
       <w:r>
-        <w:t>Github</w:t>
+        <w:t xml:space="preserve">Downloaden Sie das Installer.zip von der </w:t>
       </w:r>
-      <w:proofErr w:type="spellEnd"/>
+      <w:hyperlink r:id="rId13" w:history="1">
+        <w:r>
+          <w:rPr>
+            <w:rStyle w:val="Hyperlink"/>
+          </w:rPr>
+          <w:t>Gith</w:t>
+        </w:r>
+        <w:r>
+          <w:rPr>
+            <w:rStyle w:val="Hyperlink"/>
+          </w:rPr>
+          <w:t>u</w:t>
+        </w:r>
+        <w:r>
+          <w:rPr>
+            <w:rStyle w:val="Hyperlink"/>
+          </w:rPr>
+          <w:t>b-Seite</w:t>
+        </w:r>
+      </w:hyperlink>
       <w:r>
         <w:t>.</w:t>
       </w:r>
     </w:p>
     <w:p>
       <w:r>
-        <w:t>-Drücken sie Rechtsklick auf die TransportApp.exe und erstellen sie eine Verknüpfung mit «Verknüpfung erstellen».</w:t>
+        <w:rPr>
+          <w:noProof/>
+        </w:rPr>
+        <w:drawing>
+          <wp:inline distT="0" distB="0" distL="0" distR="0" wp14:anchorId="3D3EE864" wp14:editId="0CD335EC">
+            <wp:extent cx="4341077" cy="2385391"/>
+            <wp:effectExtent l="0" t="0" r="2540" b="0"/>
+            <wp:docPr id="6" name="Grafik 6"/>
+            <wp:cNvGraphicFramePr>
+              <a:graphicFrameLocks xmlns:a="http://schemas.openxmlformats.org/drawingml/2006/main" noChangeAspect="1"/>
+            </wp:cNvGraphicFramePr>
+            <a:graphic xmlns:a="http://schemas.openxmlformats.org/drawingml/2006/main">
+              <a:graphicData uri="http://schemas.openxmlformats.org/drawingml/2006/picture">
+                <pic:pic xmlns:pic="http://schemas.openxmlformats.org/drawingml/2006/picture">
+                  <pic:nvPicPr>
+                    <pic:cNvPr id="1" name=""/>
+                    <pic:cNvPicPr/>
+                  </pic:nvPicPr>
+                  <pic:blipFill>
+                    <a:blip r:embed="rId14"/>
+                    <a:stretch>
+                      <a:fillRect/>
+                    </a:stretch>
+                  </pic:blipFill>
+                  <pic:spPr>
+                    <a:xfrm>
+                      <a:off x="0" y="0"/>
+                      <a:ext cx="4384461" cy="2409230"/>
+                    </a:xfrm>
+                    <a:prstGeom prst="rect">
+                      <a:avLst/>
+                    </a:prstGeom>
+                  </pic:spPr>
+                </pic:pic>
+              </a:graphicData>
+            </a:graphic>
+          </wp:inline>
+        </w:drawing>
       </w:r>
     </w:p>
     <w:p>
       <w:r>
-        <w:t>-Kopieren sie die Verknüpfung auf den Desktop.</w:t>
+        <w:t>-</w:t>
+      </w:r>
+      <w:r>
+        <w:t>Entpacken Sie das Zipfile.</w:t>
       </w:r>
     </w:p>
     <w:p>
       <w:r>
+        <w:t xml:space="preserve">-Führen Sie das </w:t>
+      </w:r>
+      <w:r>
+        <w:t>TransportAppSetup.msi</w:t>
+      </w:r>
+      <w:r>
+        <w:t xml:space="preserve"> aus.</w:t>
+      </w:r>
+    </w:p>
+    <w:p>
+      <w:r>
+        <w:t>-</w:t>
+      </w:r>
+      <w:r>
+        <w:t>Erlauben Sie der Exe die Berechtigung mit Weiter Informationen.</w:t>
+      </w:r>
+    </w:p>
+    <w:p>
+      <w:r>
+        <w:rPr>
+          <w:noProof/>
+        </w:rPr>
+        <w:drawing>
+          <wp:inline distT="0" distB="0" distL="0" distR="0" wp14:anchorId="3E21FFC6" wp14:editId="78EBC377">
+            <wp:extent cx="2469186" cy="2194560"/>
+            <wp:effectExtent l="0" t="0" r="7620" b="0"/>
+            <wp:docPr id="7" name="Grafik 7"/>
+            <wp:cNvGraphicFramePr>
+              <a:graphicFrameLocks xmlns:a="http://schemas.openxmlformats.org/drawingml/2006/main" noChangeAspect="1"/>
+            </wp:cNvGraphicFramePr>
+            <a:graphic xmlns:a="http://schemas.openxmlformats.org/drawingml/2006/main">
+              <a:graphicData uri="http://schemas.openxmlformats.org/drawingml/2006/picture">
+                <pic:pic xmlns:pic="http://schemas.openxmlformats.org/drawingml/2006/picture">
+                  <pic:nvPicPr>
+                    <pic:cNvPr id="1" name=""/>
+                    <pic:cNvPicPr/>
+                  </pic:nvPicPr>
+                  <pic:blipFill>
+                    <a:blip r:embed="rId15"/>
+                    <a:stretch>
+                      <a:fillRect/>
+                    </a:stretch>
+                  </pic:blipFill>
+                  <pic:spPr>
+                    <a:xfrm>
+                      <a:off x="0" y="0"/>
+                      <a:ext cx="2496456" cy="2218797"/>
+                    </a:xfrm>
+                    <a:prstGeom prst="rect">
+                      <a:avLst/>
+                    </a:prstGeom>
+                  </pic:spPr>
+                </pic:pic>
+              </a:graphicData>
+            </a:graphic>
+          </wp:inline>
+        </w:drawing>
+      </w:r>
+    </w:p>
+    <w:p>
+      <w:r>
+        <w:t>-Weiter</w:t>
+      </w:r>
+    </w:p>
+    <w:p>
+      <w:r>
+        <w:rPr>
+          <w:noProof/>
+        </w:rPr>
+        <w:drawing>
+          <wp:inline distT="0" distB="0" distL="0" distR="0" wp14:anchorId="508FD9BE" wp14:editId="580701C1">
+            <wp:extent cx="2600077" cy="2111703"/>
+            <wp:effectExtent l="0" t="0" r="0" b="3175"/>
+            <wp:docPr id="8" name="Grafik 8"/>
+            <wp:cNvGraphicFramePr>
+              <a:graphicFrameLocks xmlns:a="http://schemas.openxmlformats.org/drawingml/2006/main" noChangeAspect="1"/>
+            </wp:cNvGraphicFramePr>
+            <a:graphic xmlns:a="http://schemas.openxmlformats.org/drawingml/2006/main">
+              <a:graphicData uri="http://schemas.openxmlformats.org/drawingml/2006/picture">
+                <pic:pic xmlns:pic="http://schemas.openxmlformats.org/drawingml/2006/picture">
+                  <pic:nvPicPr>
+                    <pic:cNvPr id="1" name=""/>
+                    <pic:cNvPicPr/>
+                  </pic:nvPicPr>
+                  <pic:blipFill>
+                    <a:blip r:embed="rId16"/>
+                    <a:stretch>
+                      <a:fillRect/>
+                    </a:stretch>
+                  </pic:blipFill>
+                  <pic:spPr>
+                    <a:xfrm>
+                      <a:off x="0" y="0"/>
+                      <a:ext cx="2616015" cy="2124647"/>
+                    </a:xfrm>
+                    <a:prstGeom prst="rect">
+                      <a:avLst/>
+                    </a:prstGeom>
+                  </pic:spPr>
+                </pic:pic>
+              </a:graphicData>
+            </a:graphic>
+          </wp:inline>
+        </w:drawing>
+      </w:r>
+    </w:p>
+    <w:p>
+      <w:r>
+        <w:br w:type="page"/>
+      </w:r>
+    </w:p>
+    <w:p>
+      <w:r>
+        <w:lastRenderedPageBreak/>
+        <w:t>-Wählen Sie den Speicherort des Programms mit durchsuchen und für welche Benutzer es installiert werden soll.</w:t>
+      </w:r>
+    </w:p>
+    <w:p>
+      <w:r>
+        <w:rPr>
+          <w:noProof/>
+        </w:rPr>
+        <w:drawing>
+          <wp:inline distT="0" distB="0" distL="0" distR="0" wp14:anchorId="2C45DDF2" wp14:editId="17FA6691">
+            <wp:extent cx="2717182" cy="2178658"/>
+            <wp:effectExtent l="0" t="0" r="6985" b="0"/>
+            <wp:docPr id="9" name="Grafik 9"/>
+            <wp:cNvGraphicFramePr>
+              <a:graphicFrameLocks xmlns:a="http://schemas.openxmlformats.org/drawingml/2006/main" noChangeAspect="1"/>
+            </wp:cNvGraphicFramePr>
+            <a:graphic xmlns:a="http://schemas.openxmlformats.org/drawingml/2006/main">
+              <a:graphicData uri="http://schemas.openxmlformats.org/drawingml/2006/picture">
+                <pic:pic xmlns:pic="http://schemas.openxmlformats.org/drawingml/2006/picture">
+                  <pic:nvPicPr>
+                    <pic:cNvPr id="1" name=""/>
+                    <pic:cNvPicPr/>
+                  </pic:nvPicPr>
+                  <pic:blipFill>
+                    <a:blip r:embed="rId17"/>
+                    <a:stretch>
+                      <a:fillRect/>
+                    </a:stretch>
+                  </pic:blipFill>
+                  <pic:spPr>
+                    <a:xfrm>
+                      <a:off x="0" y="0"/>
+                      <a:ext cx="2732575" cy="2191000"/>
+                    </a:xfrm>
+                    <a:prstGeom prst="rect">
+                      <a:avLst/>
+                    </a:prstGeom>
+                  </pic:spPr>
+                </pic:pic>
+              </a:graphicData>
+            </a:graphic>
+          </wp:inline>
+        </w:drawing>
+      </w:r>
+    </w:p>
+    <w:p>
+      <w:r>
+        <w:t>-Bestätigen Sie die Installation mit Weiter.</w:t>
+      </w:r>
+    </w:p>
+    <w:p>
+      <w:r>
+        <w:rPr>
+          <w:noProof/>
+        </w:rPr>
+        <w:drawing>
+          <wp:inline distT="0" distB="0" distL="0" distR="0" wp14:anchorId="47CA668D" wp14:editId="3EA7D9EE">
+            <wp:extent cx="2717165" cy="2201407"/>
+            <wp:effectExtent l="0" t="0" r="6985" b="8890"/>
+            <wp:docPr id="10" name="Grafik 10"/>
+            <wp:cNvGraphicFramePr>
+              <a:graphicFrameLocks xmlns:a="http://schemas.openxmlformats.org/drawingml/2006/main" noChangeAspect="1"/>
+            </wp:cNvGraphicFramePr>
+            <a:graphic xmlns:a="http://schemas.openxmlformats.org/drawingml/2006/main">
+              <a:graphicData uri="http://schemas.openxmlformats.org/drawingml/2006/picture">
+                <pic:pic xmlns:pic="http://schemas.openxmlformats.org/drawingml/2006/picture">
+                  <pic:nvPicPr>
+                    <pic:cNvPr id="1" name=""/>
+                    <pic:cNvPicPr/>
+                  </pic:nvPicPr>
+                  <pic:blipFill>
+                    <a:blip r:embed="rId18"/>
+                    <a:stretch>
+                      <a:fillRect/>
+                    </a:stretch>
+                  </pic:blipFill>
+                  <pic:spPr>
+                    <a:xfrm>
+                      <a:off x="0" y="0"/>
+                      <a:ext cx="2728127" cy="2210288"/>
+                    </a:xfrm>
+                    <a:prstGeom prst="rect">
+                      <a:avLst/>
+                    </a:prstGeom>
+                  </pic:spPr>
+                </pic:pic>
+              </a:graphicData>
+            </a:graphic>
+          </wp:inline>
+        </w:drawing>
+      </w:r>
+    </w:p>
+    <w:p>
+      <w:r>
+        <w:t>-Installation abgeschlossen.</w:t>
+      </w:r>
+    </w:p>
+    <w:p>
+      <w:r>
+        <w:rPr>
+          <w:noProof/>
+        </w:rPr>
+        <w:drawing>
+          <wp:inline distT="0" distB="0" distL="0" distR="0" wp14:anchorId="39F28D1E" wp14:editId="32176F78">
+            <wp:extent cx="2817669" cy="2329732"/>
+            <wp:effectExtent l="0" t="0" r="1905" b="0"/>
+            <wp:docPr id="11" name="Grafik 11"/>
+            <wp:cNvGraphicFramePr>
+              <a:graphicFrameLocks xmlns:a="http://schemas.openxmlformats.org/drawingml/2006/main" noChangeAspect="1"/>
+            </wp:cNvGraphicFramePr>
+            <a:graphic xmlns:a="http://schemas.openxmlformats.org/drawingml/2006/main">
+              <a:graphicData uri="http://schemas.openxmlformats.org/drawingml/2006/picture">
+                <pic:pic xmlns:pic="http://schemas.openxmlformats.org/drawingml/2006/picture">
+                  <pic:nvPicPr>
+                    <pic:cNvPr id="1" name=""/>
+                    <pic:cNvPicPr/>
+                  </pic:nvPicPr>
+                  <pic:blipFill>
+                    <a:blip r:embed="rId19"/>
+                    <a:stretch>
+                      <a:fillRect/>
+                    </a:stretch>
+                  </pic:blipFill>
+                  <pic:spPr>
+                    <a:xfrm>
+                      <a:off x="0" y="0"/>
+                      <a:ext cx="2850425" cy="2356815"/>
+                    </a:xfrm>
+                    <a:prstGeom prst="rect">
+                      <a:avLst/>
+                    </a:prstGeom>
+                  </pic:spPr>
+                </pic:pic>
+              </a:graphicData>
+            </a:graphic>
+          </wp:inline>
+        </w:drawing>
+      </w:r>
+    </w:p>
+    <w:p>
+      <w:r>
+        <w:br w:type="page"/>
+      </w:r>
+    </w:p>
+    <w:p>
+      <w:r>
+        <w:lastRenderedPageBreak/>
         <w:t>-Schalten sie die Positionserkennung für Apps ein in den Einstellungen unter Position.</w:t>
       </w:r>
     </w:p>
@@ -6234,7 +6104,7 @@
                     <pic:cNvPicPr/>
                   </pic:nvPicPr>
                   <pic:blipFill>
-                    <a:blip r:embed="rId13"/>
+                    <a:blip r:embed="rId20"/>
                     <a:stretch>
                       <a:fillRect/>
                     </a:stretch>
@@ -6260,8 +6130,50 @@
         <w:t>-Führen Sie die Verknüpfung auf dem Desktop aus.</w:t>
       </w:r>
     </w:p>
+    <w:p>
+      <w:r>
+        <w:rPr>
+          <w:noProof/>
+        </w:rPr>
+        <w:drawing>
+          <wp:inline distT="0" distB="0" distL="0" distR="0" wp14:anchorId="228B2032" wp14:editId="4E5EDFE0">
+            <wp:extent cx="1495425" cy="1543050"/>
+            <wp:effectExtent l="0" t="0" r="9525" b="0"/>
+            <wp:docPr id="12" name="Grafik 12"/>
+            <wp:cNvGraphicFramePr>
+              <a:graphicFrameLocks xmlns:a="http://schemas.openxmlformats.org/drawingml/2006/main" noChangeAspect="1"/>
+            </wp:cNvGraphicFramePr>
+            <a:graphic xmlns:a="http://schemas.openxmlformats.org/drawingml/2006/main">
+              <a:graphicData uri="http://schemas.openxmlformats.org/drawingml/2006/picture">
+                <pic:pic xmlns:pic="http://schemas.openxmlformats.org/drawingml/2006/picture">
+                  <pic:nvPicPr>
+                    <pic:cNvPr id="1" name=""/>
+                    <pic:cNvPicPr/>
+                  </pic:nvPicPr>
+                  <pic:blipFill>
+                    <a:blip r:embed="rId21"/>
+                    <a:stretch>
+                      <a:fillRect/>
+                    </a:stretch>
+                  </pic:blipFill>
+                  <pic:spPr>
+                    <a:xfrm>
+                      <a:off x="0" y="0"/>
+                      <a:ext cx="1495425" cy="1543050"/>
+                    </a:xfrm>
+                    <a:prstGeom prst="rect">
+                      <a:avLst/>
+                    </a:prstGeom>
+                  </pic:spPr>
+                </pic:pic>
+              </a:graphicData>
+            </a:graphic>
+          </wp:inline>
+        </w:drawing>
+      </w:r>
+    </w:p>
     <w:sectPr>
-      <w:footerReference w:type="default" r:id="rId14"/>
+      <w:footerReference w:type="default" r:id="rId22"/>
       <w:pgSz w:w="11906" w:h="16838"/>
       <w:pgMar w:top="1417" w:right="1417" w:bottom="1134" w:left="1417" w:header="708" w:footer="708" w:gutter="0"/>
       <w:cols w:space="708"/>
@@ -7591,6 +7503,30 @@
       <w:ind w:left="220"/>
     </w:pPr>
   </w:style>
+  <w:style w:type="character" w:styleId="NichtaufgelsteErwhnung">
+    <w:name w:val="Unresolved Mention"/>
+    <w:basedOn w:val="Absatz-Standardschriftart"/>
+    <w:uiPriority w:val="99"/>
+    <w:semiHidden/>
+    <w:unhideWhenUsed/>
+    <w:rsid w:val="00FC3D67"/>
+    <w:rPr>
+      <w:color w:val="605E5C"/>
+      <w:shd w:val="clear" w:color="auto" w:fill="E1DFDD"/>
+    </w:rPr>
+  </w:style>
+  <w:style w:type="character" w:styleId="BesuchterLink">
+    <w:name w:val="FollowedHyperlink"/>
+    <w:basedOn w:val="Absatz-Standardschriftart"/>
+    <w:uiPriority w:val="99"/>
+    <w:semiHidden/>
+    <w:unhideWhenUsed/>
+    <w:rsid w:val="00FC3D67"/>
+    <w:rPr>
+      <w:color w:val="954F72" w:themeColor="followedHyperlink"/>
+      <w:u w:val="single"/>
+    </w:rPr>
+  </w:style>
 </w:styles>
 </file>
 

</xml_diff>